<commit_message>
Revert "แก้ไฟล์ template No5"
This reverts commit dde9d041533e0e2cd268efdf466837e3fd8eb06a.
</commit_message>
<xml_diff>
--- a/app/modules/ClinicAdmin/Form/FormNo5.docx
+++ b/app/modules/ClinicAdmin/Form/FormNo5.docx
@@ -63,10 +63,26 @@
           <w:sz w:val="36"/>
           <w:szCs w:val="36"/>
         </w:rPr>
-        <w:t>{office}</w:t>
+        <w:t>{</w:t>
       </w:r>
-      <w:bookmarkStart w:id="0" w:name="_GoBack"/>
-      <w:bookmarkEnd w:id="0"/>
+      <w:proofErr w:type="gramStart"/>
+      <w:r>
+        <w:rPr>
+          <w:rFonts w:ascii="TH SarabunPSK" w:eastAsia="Times New Roman" w:hAnsi="TH SarabunPSK" w:cs="TH SarabunPSK"/>
+          <w:sz w:val="36"/>
+          <w:szCs w:val="36"/>
+        </w:rPr>
+        <w:t>office</w:t>
+      </w:r>
+      <w:proofErr w:type="gramEnd"/>
+      <w:r>
+        <w:rPr>
+          <w:rFonts w:ascii="TH SarabunPSK" w:eastAsia="Times New Roman" w:hAnsi="TH SarabunPSK" w:cs="TH SarabunPSK"/>
+          <w:sz w:val="36"/>
+          <w:szCs w:val="36"/>
+        </w:rPr>
+        <w:t>}</w:t>
+      </w:r>
     </w:p>
     <w:tbl>
       <w:tblPr>
@@ -3821,6 +3837,8 @@
                 <w:rFonts w:ascii="TH SarabunPSK" w:eastAsia="Times New Roman" w:hAnsi="TH SarabunPSK" w:cs="TH SarabunPSK"/>
               </w:rPr>
             </w:pPr>
+            <w:bookmarkStart w:id="0" w:name="_GoBack"/>
+            <w:bookmarkEnd w:id="0"/>
           </w:p>
         </w:tc>
       </w:tr>

</xml_diff>

<commit_message>
Revert "Revert "แก้ไฟล์ template No5""
This reverts commit c2391fc853c833f8eb16e79e5f37347223c54a19.
</commit_message>
<xml_diff>
--- a/app/modules/ClinicAdmin/Form/FormNo5.docx
+++ b/app/modules/ClinicAdmin/Form/FormNo5.docx
@@ -63,26 +63,10 @@
           <w:sz w:val="36"/>
           <w:szCs w:val="36"/>
         </w:rPr>
-        <w:t>{</w:t>
+        <w:t>{office}</w:t>
       </w:r>
-      <w:proofErr w:type="gramStart"/>
-      <w:r>
-        <w:rPr>
-          <w:rFonts w:ascii="TH SarabunPSK" w:eastAsia="Times New Roman" w:hAnsi="TH SarabunPSK" w:cs="TH SarabunPSK"/>
-          <w:sz w:val="36"/>
-          <w:szCs w:val="36"/>
-        </w:rPr>
-        <w:t>office</w:t>
-      </w:r>
-      <w:proofErr w:type="gramEnd"/>
-      <w:r>
-        <w:rPr>
-          <w:rFonts w:ascii="TH SarabunPSK" w:eastAsia="Times New Roman" w:hAnsi="TH SarabunPSK" w:cs="TH SarabunPSK"/>
-          <w:sz w:val="36"/>
-          <w:szCs w:val="36"/>
-        </w:rPr>
-        <w:t>}</w:t>
-      </w:r>
+      <w:bookmarkStart w:id="0" w:name="_GoBack"/>
+      <w:bookmarkEnd w:id="0"/>
     </w:p>
     <w:tbl>
       <w:tblPr>
@@ -3837,8 +3821,6 @@
                 <w:rFonts w:ascii="TH SarabunPSK" w:eastAsia="Times New Roman" w:hAnsi="TH SarabunPSK" w:cs="TH SarabunPSK"/>
               </w:rPr>
             </w:pPr>
-            <w:bookmarkStart w:id="0" w:name="_GoBack"/>
-            <w:bookmarkEnd w:id="0"/>
           </w:p>
         </w:tc>
       </w:tr>

</xml_diff>